<commit_message>
finalizo trabajo de sistemas informaticos
</commit_message>
<xml_diff>
--- a/Sistemas informaticos/Trabajo sistemas informaticos/MORGADE_GIL_DAVID_SISTEMAS INFORMATICOS.docx
+++ b/Sistemas informaticos/Trabajo sistemas informaticos/MORGADE_GIL_DAVID_SISTEMAS INFORMATICOS.docx
@@ -973,6 +973,7 @@
           <w:rStyle w:val="nfasissutil"/>
           <w:i w:val="0"/>
           <w:iCs w:val="0"/>
+          <w:noProof/>
           <w:color w:val="auto"/>
         </w:rPr>
         <w:drawing>
@@ -1390,16 +1391,7 @@
           <w:iCs w:val="0"/>
           <w:color w:val="auto"/>
         </w:rPr>
-        <w:t>,</w:t>
-      </w:r>
-      <w:r>
-        <w:rPr>
-          <w:rStyle w:val="nfasissutil"/>
-          <w:i w:val="0"/>
-          <w:iCs w:val="0"/>
-          <w:color w:val="auto"/>
-        </w:rPr>
-        <w:t xml:space="preserve"> es una gran opción para implementar.</w:t>
+        <w:t>, es una gran opción para implementar.</w:t>
       </w:r>
     </w:p>
     <w:p>
@@ -1471,6 +1463,7 @@
           <w:rStyle w:val="nfasissutil"/>
           <w:i w:val="0"/>
           <w:iCs w:val="0"/>
+          <w:noProof/>
           <w:color w:val="auto"/>
         </w:rPr>
         <w:drawing>
@@ -1969,97 +1962,6 @@
     <w:p>
       <w:pPr>
         <w:ind w:firstLine="0"/>
-      </w:pPr>
-      <w:r>
-        <w:rPr>
-          <w:rStyle w:val="nfasissutil"/>
-          <w:i w:val="0"/>
-          <w:iCs w:val="0"/>
-          <w:color w:val="auto"/>
-        </w:rPr>
-        <w:t xml:space="preserve">Toda esta solución una vez planteada en papel, a sido implementada directamente en </w:t>
-      </w:r>
-      <w:proofErr w:type="spellStart"/>
-      <w:r>
-        <w:rPr>
-          <w:rStyle w:val="nfasissutil"/>
-          <w:i w:val="0"/>
-          <w:iCs w:val="0"/>
-          <w:color w:val="auto"/>
-        </w:rPr>
-        <w:t>Packet</w:t>
-      </w:r>
-      <w:proofErr w:type="spellEnd"/>
-      <w:r>
-        <w:rPr>
-          <w:rStyle w:val="nfasissutil"/>
-          <w:i w:val="0"/>
-          <w:iCs w:val="0"/>
-          <w:color w:val="auto"/>
-        </w:rPr>
-        <w:t xml:space="preserve"> </w:t>
-      </w:r>
-      <w:proofErr w:type="spellStart"/>
-      <w:r>
-        <w:rPr>
-          <w:rStyle w:val="nfasissutil"/>
-          <w:i w:val="0"/>
-          <w:iCs w:val="0"/>
-          <w:color w:val="auto"/>
-        </w:rPr>
-        <w:t>tracer</w:t>
-      </w:r>
-      <w:proofErr w:type="spellEnd"/>
-      <w:r>
-        <w:rPr>
-          <w:rStyle w:val="nfasissutil"/>
-          <w:i w:val="0"/>
-          <w:iCs w:val="0"/>
-          <w:color w:val="auto"/>
-        </w:rPr>
-        <w:t xml:space="preserve"> para emular su funcionamiento, adjunto captura de pantalla de la solución de </w:t>
-      </w:r>
-      <w:proofErr w:type="spellStart"/>
-      <w:r>
-        <w:rPr>
-          <w:rStyle w:val="nfasissutil"/>
-          <w:i w:val="0"/>
-          <w:iCs w:val="0"/>
-          <w:color w:val="auto"/>
-        </w:rPr>
-        <w:t>packet</w:t>
-      </w:r>
-      <w:proofErr w:type="spellEnd"/>
-      <w:r>
-        <w:rPr>
-          <w:rStyle w:val="nfasissutil"/>
-          <w:i w:val="0"/>
-          <w:iCs w:val="0"/>
-          <w:color w:val="auto"/>
-        </w:rPr>
-        <w:t xml:space="preserve"> </w:t>
-      </w:r>
-      <w:proofErr w:type="spellStart"/>
-      <w:r>
-        <w:rPr>
-          <w:rStyle w:val="nfasissutil"/>
-          <w:i w:val="0"/>
-          <w:iCs w:val="0"/>
-          <w:color w:val="auto"/>
-        </w:rPr>
-        <w:t>tracer</w:t>
-      </w:r>
-      <w:proofErr w:type="spellEnd"/>
-      <w:r>
-        <w:rPr>
-          <w:rStyle w:val="nfasissutil"/>
-          <w:i w:val="0"/>
-          <w:iCs w:val="0"/>
-          <w:color w:val="auto"/>
-        </w:rPr>
-        <w:t xml:space="preserve"> en el </w:t>
-      </w:r>
-      <w:r>
         <w:rPr>
           <w:rStyle w:val="nfasissutil"/>
           <w:b/>
@@ -2068,8 +1970,131 @@
           <w:iCs w:val="0"/>
           <w:color w:val="auto"/>
         </w:rPr>
+      </w:pPr>
+      <w:r>
+        <w:rPr>
+          <w:rStyle w:val="nfasissutil"/>
+          <w:i w:val="0"/>
+          <w:iCs w:val="0"/>
+          <w:color w:val="auto"/>
+        </w:rPr>
+        <w:t xml:space="preserve">Toda esta solución una vez planteada en papel, a sido implementada directamente en </w:t>
+      </w:r>
+      <w:proofErr w:type="spellStart"/>
+      <w:r>
+        <w:rPr>
+          <w:rStyle w:val="nfasissutil"/>
+          <w:i w:val="0"/>
+          <w:iCs w:val="0"/>
+          <w:color w:val="auto"/>
+        </w:rPr>
+        <w:t>Packet</w:t>
+      </w:r>
+      <w:proofErr w:type="spellEnd"/>
+      <w:r>
+        <w:rPr>
+          <w:rStyle w:val="nfasissutil"/>
+          <w:i w:val="0"/>
+          <w:iCs w:val="0"/>
+          <w:color w:val="auto"/>
+        </w:rPr>
+        <w:t xml:space="preserve"> </w:t>
+      </w:r>
+      <w:proofErr w:type="spellStart"/>
+      <w:r>
+        <w:rPr>
+          <w:rStyle w:val="nfasissutil"/>
+          <w:i w:val="0"/>
+          <w:iCs w:val="0"/>
+          <w:color w:val="auto"/>
+        </w:rPr>
+        <w:t>tracer</w:t>
+      </w:r>
+      <w:proofErr w:type="spellEnd"/>
+      <w:r>
+        <w:rPr>
+          <w:rStyle w:val="nfasissutil"/>
+          <w:i w:val="0"/>
+          <w:iCs w:val="0"/>
+          <w:color w:val="auto"/>
+        </w:rPr>
+        <w:t xml:space="preserve"> para emular su funcionamiento, adjunto captura de pantalla de la solución de </w:t>
+      </w:r>
+      <w:proofErr w:type="spellStart"/>
+      <w:r>
+        <w:rPr>
+          <w:rStyle w:val="nfasissutil"/>
+          <w:i w:val="0"/>
+          <w:iCs w:val="0"/>
+          <w:color w:val="auto"/>
+        </w:rPr>
+        <w:t>packet</w:t>
+      </w:r>
+      <w:proofErr w:type="spellEnd"/>
+      <w:r>
+        <w:rPr>
+          <w:rStyle w:val="nfasissutil"/>
+          <w:i w:val="0"/>
+          <w:iCs w:val="0"/>
+          <w:color w:val="auto"/>
+        </w:rPr>
+        <w:t xml:space="preserve"> </w:t>
+      </w:r>
+      <w:proofErr w:type="spellStart"/>
+      <w:r>
+        <w:rPr>
+          <w:rStyle w:val="nfasissutil"/>
+          <w:i w:val="0"/>
+          <w:iCs w:val="0"/>
+          <w:color w:val="auto"/>
+        </w:rPr>
+        <w:t>tracer</w:t>
+      </w:r>
+      <w:proofErr w:type="spellEnd"/>
+      <w:r>
+        <w:rPr>
+          <w:rStyle w:val="nfasissutil"/>
+          <w:i w:val="0"/>
+          <w:iCs w:val="0"/>
+          <w:color w:val="auto"/>
+        </w:rPr>
+        <w:t xml:space="preserve"> en el </w:t>
+      </w:r>
+      <w:r>
+        <w:rPr>
+          <w:rStyle w:val="nfasissutil"/>
+          <w:b/>
+          <w:bCs/>
+          <w:i w:val="0"/>
+          <w:iCs w:val="0"/>
+          <w:color w:val="auto"/>
+        </w:rPr>
         <w:t>ANEXO I</w:t>
       </w:r>
+    </w:p>
+    <w:p>
+      <w:pPr>
+        <w:ind w:firstLine="0"/>
+        <w:rPr>
+          <w:rStyle w:val="nfasissutil"/>
+          <w:b/>
+          <w:bCs/>
+          <w:i w:val="0"/>
+          <w:iCs w:val="0"/>
+          <w:color w:val="auto"/>
+        </w:rPr>
+      </w:pPr>
+    </w:p>
+    <w:p>
+      <w:pPr>
+        <w:ind w:firstLine="0"/>
+        <w:rPr>
+          <w:rStyle w:val="nfasissutil"/>
+          <w:i w:val="0"/>
+          <w:iCs w:val="0"/>
+          <w:color w:val="auto"/>
+        </w:rPr>
+      </w:pPr>
     </w:p>
     <w:p>
       <w:pPr>
@@ -2083,6 +2108,165 @@
           <w:color w:val="002C4E"/>
         </w:rPr>
       </w:pPr>
+      <w:r>
+        <w:rPr>
+          <w:rStyle w:val="nfasissutil"/>
+          <w:i w:val="0"/>
+          <w:iCs w:val="0"/>
+          <w:color w:val="002C4E"/>
+        </w:rPr>
+        <w:lastRenderedPageBreak/>
+        <w:t>CONCLUSIÓN</w:t>
+      </w:r>
+    </w:p>
+    <w:p>
+      <w:pPr>
+        <w:ind w:firstLine="0"/>
+      </w:pPr>
+    </w:p>
+    <w:p>
+      <w:pPr>
+        <w:ind w:firstLine="0"/>
+      </w:pPr>
+      <w:r>
+        <w:t xml:space="preserve">A la hora de realizar este trabajo he </w:t>
+      </w:r>
+      <w:proofErr w:type="spellStart"/>
+      <w:proofErr w:type="gramStart"/>
+      <w:r>
+        <w:t>utilizando</w:t>
+      </w:r>
+      <w:proofErr w:type="spellEnd"/>
+      <w:proofErr w:type="gramEnd"/>
+      <w:r>
+        <w:t xml:space="preserve"> </w:t>
+      </w:r>
+      <w:proofErr w:type="spellStart"/>
+      <w:r>
+        <w:t>packet</w:t>
+      </w:r>
+      <w:proofErr w:type="spellEnd"/>
+      <w:r>
+        <w:t xml:space="preserve"> </w:t>
+      </w:r>
+      <w:proofErr w:type="spellStart"/>
+      <w:r>
+        <w:t>tracer</w:t>
+      </w:r>
+      <w:proofErr w:type="spellEnd"/>
+      <w:r>
+        <w:t xml:space="preserve"> para realizar el diseño de la red local, he podido realizar estos diagramas sin mucha dificultad ya que vengo del grado medio de Sistemas Microinformáticos (que esta asignatura es </w:t>
+      </w:r>
+      <w:proofErr w:type="spellStart"/>
+      <w:r>
+        <w:t>basicamente</w:t>
+      </w:r>
+      <w:proofErr w:type="spellEnd"/>
+      <w:r>
+        <w:t xml:space="preserve"> lo mismo pero todo englobado en una misma asignatura).</w:t>
+      </w:r>
+    </w:p>
+    <w:p>
+      <w:pPr>
+        <w:ind w:firstLine="0"/>
+      </w:pPr>
+    </w:p>
+    <w:p>
+      <w:pPr>
+        <w:ind w:firstLine="0"/>
+      </w:pPr>
+      <w:r>
+        <w:t>Además de ello he utilizado internet en general para buscar información actual sobre los equipos informáticos y dispositivos necesarios para la red a implementar en el local que hemos creado. Como web destacada diría que PC Componentes me fue de gran ayuda para encontrar los equipos informáticos a implementar.</w:t>
+      </w:r>
+    </w:p>
+    <w:p>
+      <w:pPr>
+        <w:ind w:firstLine="0"/>
+      </w:pPr>
+    </w:p>
+    <w:p>
+      <w:pPr>
+        <w:ind w:firstLine="0"/>
+      </w:pPr>
+      <w:r>
+        <w:t xml:space="preserve">También otras herramientas como Chat GPT para consultar información, </w:t>
+      </w:r>
+      <w:proofErr w:type="spellStart"/>
+      <w:r>
+        <w:t>Stack</w:t>
+      </w:r>
+      <w:proofErr w:type="spellEnd"/>
+      <w:r>
+        <w:t xml:space="preserve"> </w:t>
+      </w:r>
+      <w:proofErr w:type="spellStart"/>
+      <w:r>
+        <w:t>Overflow</w:t>
+      </w:r>
+      <w:proofErr w:type="spellEnd"/>
+      <w:r>
+        <w:t xml:space="preserve"> para algunas dudas respecto a tamaños de rack y switches a implementar.</w:t>
+      </w:r>
+    </w:p>
+    <w:p>
+      <w:pPr>
+        <w:ind w:firstLine="0"/>
+      </w:pPr>
+    </w:p>
+    <w:p>
+      <w:pPr>
+        <w:ind w:firstLine="0"/>
+      </w:pPr>
+      <w:r>
+        <w:t xml:space="preserve">La web de Cisco y el tutorial sobre la utilización de </w:t>
+      </w:r>
+      <w:proofErr w:type="spellStart"/>
+      <w:r>
+        <w:t>packet</w:t>
+      </w:r>
+      <w:proofErr w:type="spellEnd"/>
+      <w:r>
+        <w:t xml:space="preserve"> </w:t>
+      </w:r>
+      <w:proofErr w:type="spellStart"/>
+      <w:r>
+        <w:t>tracer</w:t>
+      </w:r>
+      <w:proofErr w:type="spellEnd"/>
+      <w:r>
+        <w:t xml:space="preserve"> también me han ayudado para refrescar el conocimiento sobre esta aplicación para el diseño de redes.</w:t>
+      </w:r>
+    </w:p>
+    <w:p>
+      <w:pPr>
+        <w:ind w:firstLine="0"/>
+      </w:pPr>
+    </w:p>
+    <w:p>
+      <w:pPr>
+        <w:ind w:firstLine="0"/>
+        <w:rPr>
+          <w:lang w:val="es-ES"/>
+        </w:rPr>
+      </w:pPr>
+    </w:p>
+    <w:p>
+      <w:pPr>
+        <w:ind w:firstLine="0"/>
+      </w:pPr>
+    </w:p>
+    <w:p>
+      <w:pPr>
+        <w:ind w:firstLine="0"/>
+      </w:pPr>
+    </w:p>
+    <w:p>
+      <w:pPr>
+        <w:ind w:firstLine="0"/>
+        <w:rPr>
+          <w:lang w:val="es-ES"/>
+        </w:rPr>
+      </w:pPr>
     </w:p>
     <w:p>
       <w:pPr>
@@ -2090,259 +2274,14 @@
         <w:ind w:left="0" w:firstLine="0"/>
         <w:jc w:val="center"/>
         <w:rPr>
-          <w:rStyle w:val="nfasissutil"/>
-          <w:i w:val="0"/>
-          <w:iCs w:val="0"/>
-          <w:color w:val="002C4E"/>
-        </w:rPr>
-      </w:pPr>
-    </w:p>
-    <w:p>
-      <w:pPr>
-        <w:pStyle w:val="Ttulo"/>
-        <w:ind w:left="0" w:firstLine="0"/>
-        <w:jc w:val="center"/>
-        <w:rPr>
-          <w:rStyle w:val="nfasissutil"/>
-          <w:i w:val="0"/>
-          <w:iCs w:val="0"/>
-          <w:color w:val="002C4E"/>
-        </w:rPr>
-      </w:pPr>
-    </w:p>
-    <w:p>
-      <w:pPr>
-        <w:pStyle w:val="Ttulo"/>
-        <w:ind w:left="0" w:firstLine="0"/>
-        <w:jc w:val="center"/>
-        <w:rPr>
-          <w:rStyle w:val="nfasissutil"/>
-          <w:i w:val="0"/>
-          <w:iCs w:val="0"/>
-          <w:color w:val="002C4E"/>
-        </w:rPr>
-      </w:pPr>
-    </w:p>
-    <w:p>
-      <w:pPr>
-        <w:pStyle w:val="Ttulo"/>
-        <w:ind w:left="0" w:firstLine="0"/>
-        <w:jc w:val="center"/>
-        <w:rPr>
-          <w:rStyle w:val="nfasissutil"/>
-          <w:i w:val="0"/>
-          <w:iCs w:val="0"/>
-          <w:color w:val="002C4E"/>
-        </w:rPr>
-      </w:pPr>
-    </w:p>
-    <w:p>
-      <w:pPr>
-        <w:pStyle w:val="Ttulo"/>
-        <w:ind w:left="0" w:firstLine="0"/>
-        <w:jc w:val="center"/>
-        <w:rPr>
-          <w:rStyle w:val="nfasissutil"/>
-          <w:i w:val="0"/>
-          <w:iCs w:val="0"/>
-          <w:color w:val="002C4E"/>
-        </w:rPr>
-      </w:pPr>
-    </w:p>
-    <w:p>
-      <w:pPr>
-        <w:pStyle w:val="Ttulo"/>
-        <w:ind w:left="0" w:firstLine="0"/>
-        <w:jc w:val="center"/>
-        <w:rPr>
-          <w:rStyle w:val="nfasissutil"/>
-          <w:i w:val="0"/>
-          <w:iCs w:val="0"/>
-          <w:color w:val="002C4E"/>
-        </w:rPr>
-      </w:pPr>
-    </w:p>
-    <w:p>
-      <w:pPr>
-        <w:pStyle w:val="Ttulo"/>
-        <w:ind w:left="0" w:firstLine="0"/>
-        <w:jc w:val="center"/>
-        <w:rPr>
-          <w:rStyle w:val="nfasissutil"/>
-          <w:i w:val="0"/>
-          <w:iCs w:val="0"/>
-          <w:color w:val="002C4E"/>
-        </w:rPr>
-      </w:pPr>
-    </w:p>
-    <w:p>
-      <w:pPr>
-        <w:pStyle w:val="Ttulo"/>
-        <w:ind w:left="0" w:firstLine="0"/>
-        <w:jc w:val="center"/>
-        <w:rPr>
-          <w:rStyle w:val="nfasissutil"/>
-          <w:i w:val="0"/>
-          <w:iCs w:val="0"/>
-          <w:color w:val="002C4E"/>
-        </w:rPr>
-      </w:pPr>
-    </w:p>
-    <w:p>
-      <w:pPr>
-        <w:pStyle w:val="Ttulo"/>
-        <w:ind w:left="0" w:firstLine="0"/>
-        <w:jc w:val="center"/>
-        <w:rPr>
-          <w:rStyle w:val="nfasissutil"/>
-          <w:i w:val="0"/>
-          <w:iCs w:val="0"/>
-          <w:color w:val="002C4E"/>
-        </w:rPr>
-      </w:pPr>
-    </w:p>
-    <w:p>
-      <w:pPr>
-        <w:pStyle w:val="Ttulo"/>
-        <w:ind w:left="0" w:firstLine="0"/>
-        <w:jc w:val="center"/>
-        <w:rPr>
-          <w:rStyle w:val="nfasissutil"/>
-          <w:i w:val="0"/>
-          <w:iCs w:val="0"/>
-          <w:color w:val="002C4E"/>
-        </w:rPr>
-      </w:pPr>
-      <w:r>
-        <w:rPr>
-          <w:rStyle w:val="nfasissutil"/>
-          <w:i w:val="0"/>
-          <w:iCs w:val="0"/>
-          <w:color w:val="002C4E"/>
-        </w:rPr>
-        <w:t>CONCLUSIÓN</w:t>
-      </w:r>
-    </w:p>
-    <w:p>
-      <w:pPr>
-        <w:ind w:firstLine="0"/>
-      </w:pPr>
-    </w:p>
-    <w:p>
-      <w:pPr>
-        <w:ind w:firstLine="0"/>
-      </w:pPr>
-    </w:p>
-    <w:p>
-      <w:pPr>
-        <w:ind w:firstLine="0"/>
-      </w:pPr>
-    </w:p>
-    <w:p>
-      <w:pPr>
-        <w:ind w:firstLine="0"/>
-      </w:pPr>
-    </w:p>
-    <w:p>
-      <w:pPr>
-        <w:ind w:firstLine="0"/>
-      </w:pPr>
-    </w:p>
-    <w:p>
-      <w:pPr>
-        <w:ind w:firstLine="0"/>
-      </w:pPr>
-    </w:p>
-    <w:p>
-      <w:pPr>
-        <w:ind w:firstLine="0"/>
-      </w:pPr>
-    </w:p>
-    <w:p>
-      <w:pPr>
-        <w:ind w:firstLine="0"/>
-      </w:pPr>
-    </w:p>
-    <w:p>
-      <w:pPr>
-        <w:ind w:firstLine="0"/>
-      </w:pPr>
-    </w:p>
-    <w:p>
-      <w:pPr>
-        <w:ind w:firstLine="0"/>
-      </w:pPr>
-    </w:p>
-    <w:p>
-      <w:pPr>
-        <w:ind w:firstLine="0"/>
-        <w:rPr>
-          <w:lang w:val="es-ES"/>
-        </w:rPr>
-      </w:pPr>
-    </w:p>
-    <w:p>
-      <w:pPr>
-        <w:pStyle w:val="Ttulo4"/>
-        <w:numPr>
-          <w:ilvl w:val="0"/>
-          <w:numId w:val="0"/>
-        </w:numPr>
-        <w:rPr>
-          <w:lang w:val="es-ES"/>
-        </w:rPr>
-      </w:pPr>
-    </w:p>
-    <w:p>
-      <w:pPr>
-        <w:rPr>
-          <w:lang w:val="es-ES"/>
-        </w:rPr>
-      </w:pPr>
-    </w:p>
-    <w:p>
-      <w:pPr>
-        <w:rPr>
-          <w:lang w:val="es-ES"/>
-        </w:rPr>
-      </w:pPr>
-    </w:p>
-    <w:p>
-      <w:pPr>
-        <w:rPr>
-          <w:lang w:val="es-ES"/>
-        </w:rPr>
-      </w:pPr>
-    </w:p>
-    <w:p>
-      <w:pPr>
-        <w:pStyle w:val="Ttulo"/>
-        <w:ind w:left="0" w:firstLine="0"/>
-        <w:rPr>
-          <w:lang w:val="es-ES"/>
-        </w:rPr>
-      </w:pPr>
-    </w:p>
-    <w:p>
-      <w:pPr>
-        <w:rPr>
-          <w:lang w:val="es-ES"/>
-        </w:rPr>
-      </w:pPr>
-    </w:p>
-    <w:p>
-      <w:pPr>
-        <w:pStyle w:val="Ttulo"/>
-        <w:ind w:left="0" w:firstLine="0"/>
-        <w:jc w:val="center"/>
-        <w:rPr>
-          <w:lang w:val="es-ES"/>
-        </w:rPr>
-      </w:pPr>
-      <w:r>
-        <w:rPr>
-          <w:lang w:val="es-ES"/>
-        </w:rPr>
+          <w:lang w:val="es-ES"/>
+        </w:rPr>
+      </w:pPr>
+      <w:r>
+        <w:rPr>
+          <w:lang w:val="es-ES"/>
+        </w:rPr>
+        <w:lastRenderedPageBreak/>
         <w:t>BIBLIOGRAFÍA</w:t>
       </w:r>
     </w:p>
@@ -2367,15 +2306,442 @@
     </w:p>
     <w:p>
       <w:pPr>
-        <w:ind w:firstLine="0"/>
-        <w:rPr>
-          <w:lang w:val="es-ES"/>
-        </w:rPr>
-      </w:pPr>
+        <w:rPr>
+          <w:lang w:val="es-ES"/>
+        </w:rPr>
+      </w:pPr>
+    </w:p>
+    <w:p>
+      <w:pPr>
+        <w:ind w:firstLine="0"/>
+        <w:rPr>
+          <w:i/>
+          <w:iCs/>
+          <w:lang w:val="es-ES"/>
+        </w:rPr>
+      </w:pPr>
+      <w:hyperlink r:id="rId17" w:history="1">
+        <w:r>
+          <w:rPr>
+            <w:rStyle w:val="Hipervnculo"/>
+            <w:i/>
+            <w:iCs/>
+            <w:u w:val="none"/>
+            <w:lang w:val="es-ES"/>
+          </w:rPr>
+          <w:t xml:space="preserve">Web </w:t>
+        </w:r>
+        <w:proofErr w:type="spellStart"/>
+        <w:r>
+          <w:rPr>
+            <w:rStyle w:val="Hipervnculo"/>
+            <w:i/>
+            <w:iCs/>
+            <w:u w:val="none"/>
+            <w:lang w:val="es-ES"/>
+          </w:rPr>
+          <w:t>StackOverflow</w:t>
+        </w:r>
+        <w:proofErr w:type="spellEnd"/>
+      </w:hyperlink>
+      <w:r>
+        <w:rPr>
+          <w:i/>
+          <w:iCs/>
+          <w:lang w:val="es-ES"/>
+        </w:rPr>
+        <w:t>: Para algunas dudas y consultas</w:t>
+      </w:r>
+    </w:p>
+    <w:p>
+      <w:pPr>
+        <w:ind w:firstLine="0"/>
+        <w:rPr>
+          <w:i/>
+          <w:iCs/>
+          <w:lang w:val="es-ES"/>
+        </w:rPr>
+      </w:pPr>
+      <w:hyperlink r:id="rId18" w:history="1">
+        <w:proofErr w:type="spellStart"/>
+        <w:r>
+          <w:rPr>
+            <w:rStyle w:val="Hipervnculo"/>
+            <w:i/>
+            <w:iCs/>
+            <w:u w:val="none"/>
+            <w:lang w:val="es-ES"/>
+          </w:rPr>
+          <w:t>ChatGPT</w:t>
+        </w:r>
+        <w:proofErr w:type="spellEnd"/>
+      </w:hyperlink>
+      <w:r>
+        <w:rPr>
+          <w:i/>
+          <w:iCs/>
+          <w:lang w:val="es-ES"/>
+        </w:rPr>
+        <w:t>: Dudas rápidas y sencillas respecto al diseño de la red</w:t>
+      </w:r>
+    </w:p>
+    <w:p>
+      <w:pPr>
+        <w:ind w:firstLine="0"/>
+        <w:rPr>
+          <w:i/>
+          <w:iCs/>
+          <w:lang w:val="es-ES"/>
+        </w:rPr>
+      </w:pPr>
+      <w:hyperlink r:id="rId19" w:history="1">
+        <w:proofErr w:type="spellStart"/>
+        <w:r>
+          <w:rPr>
+            <w:rStyle w:val="Hipervnculo"/>
+            <w:i/>
+            <w:iCs/>
+            <w:lang w:val="es-ES"/>
+          </w:rPr>
+          <w:t>PCComponentes</w:t>
+        </w:r>
+        <w:proofErr w:type="spellEnd"/>
+      </w:hyperlink>
+      <w:r>
+        <w:rPr>
+          <w:i/>
+          <w:iCs/>
+          <w:lang w:val="es-ES"/>
+        </w:rPr>
+        <w:t>: Búsqueda del hardware necesario</w:t>
+      </w:r>
+    </w:p>
+    <w:p>
+      <w:pPr>
+        <w:ind w:firstLine="0"/>
+        <w:rPr>
+          <w:i/>
+          <w:iCs/>
+          <w:lang w:val="es-ES"/>
+        </w:rPr>
+      </w:pPr>
+      <w:hyperlink r:id="rId20" w:history="1">
+        <w:proofErr w:type="spellStart"/>
+        <w:r>
+          <w:rPr>
+            <w:rStyle w:val="Hipervnculo"/>
+            <w:i/>
+            <w:iCs/>
+            <w:lang w:val="es-ES"/>
+          </w:rPr>
+          <w:t>Netacad</w:t>
+        </w:r>
+        <w:proofErr w:type="spellEnd"/>
+        <w:r>
+          <w:rPr>
+            <w:rStyle w:val="Hipervnculo"/>
+            <w:i/>
+            <w:iCs/>
+            <w:lang w:val="es-ES"/>
+          </w:rPr>
+          <w:t xml:space="preserve"> (Cisco)</w:t>
+        </w:r>
+      </w:hyperlink>
+      <w:r>
+        <w:rPr>
+          <w:i/>
+          <w:iCs/>
+          <w:lang w:val="es-ES"/>
+        </w:rPr>
+        <w:t xml:space="preserve">: Web de cisco para refrescar mis conocimientos en </w:t>
+      </w:r>
+      <w:proofErr w:type="spellStart"/>
+      <w:r>
+        <w:rPr>
+          <w:i/>
+          <w:iCs/>
+          <w:lang w:val="es-ES"/>
+        </w:rPr>
+        <w:t>packet</w:t>
+      </w:r>
+      <w:proofErr w:type="spellEnd"/>
+      <w:r>
+        <w:rPr>
+          <w:i/>
+          <w:iCs/>
+          <w:lang w:val="es-ES"/>
+        </w:rPr>
+        <w:t xml:space="preserve"> </w:t>
+      </w:r>
+      <w:proofErr w:type="spellStart"/>
+      <w:r>
+        <w:rPr>
+          <w:i/>
+          <w:iCs/>
+          <w:lang w:val="es-ES"/>
+        </w:rPr>
+        <w:t>tracer</w:t>
+      </w:r>
+      <w:proofErr w:type="spellEnd"/>
+      <w:r>
+        <w:rPr>
+          <w:i/>
+          <w:iCs/>
+          <w:lang w:val="es-ES"/>
+        </w:rPr>
+        <w:t>.</w:t>
+      </w:r>
+    </w:p>
+    <w:p>
+      <w:pPr>
+        <w:ind w:firstLine="0"/>
+        <w:rPr>
+          <w:i/>
+          <w:iCs/>
+          <w:lang w:val="es-ES"/>
+        </w:rPr>
+      </w:pPr>
+    </w:p>
+    <w:p>
+      <w:pPr>
+        <w:ind w:firstLine="0"/>
+        <w:rPr>
+          <w:i/>
+          <w:iCs/>
+          <w:lang w:val="es-ES"/>
+        </w:rPr>
+      </w:pPr>
+    </w:p>
+    <w:p>
+      <w:pPr>
+        <w:ind w:firstLine="0"/>
+        <w:rPr>
+          <w:i/>
+          <w:iCs/>
+          <w:lang w:val="es-ES"/>
+        </w:rPr>
+      </w:pPr>
+    </w:p>
+    <w:p>
+      <w:pPr>
+        <w:ind w:firstLine="0"/>
+        <w:rPr>
+          <w:i/>
+          <w:iCs/>
+          <w:lang w:val="es-ES"/>
+        </w:rPr>
+      </w:pPr>
+    </w:p>
+    <w:p>
+      <w:pPr>
+        <w:ind w:firstLine="0"/>
+        <w:rPr>
+          <w:i/>
+          <w:iCs/>
+          <w:lang w:val="es-ES"/>
+        </w:rPr>
+      </w:pPr>
+    </w:p>
+    <w:p>
+      <w:pPr>
+        <w:ind w:firstLine="0"/>
+        <w:rPr>
+          <w:i/>
+          <w:iCs/>
+          <w:lang w:val="es-ES"/>
+        </w:rPr>
+      </w:pPr>
+    </w:p>
+    <w:p>
+      <w:pPr>
+        <w:ind w:firstLine="0"/>
+        <w:rPr>
+          <w:i/>
+          <w:iCs/>
+          <w:lang w:val="es-ES"/>
+        </w:rPr>
+      </w:pPr>
+    </w:p>
+    <w:p>
+      <w:pPr>
+        <w:ind w:firstLine="0"/>
+        <w:rPr>
+          <w:i/>
+          <w:iCs/>
+          <w:lang w:val="es-ES"/>
+        </w:rPr>
+      </w:pPr>
+    </w:p>
+    <w:p>
+      <w:pPr>
+        <w:ind w:firstLine="0"/>
+        <w:rPr>
+          <w:i/>
+          <w:iCs/>
+          <w:lang w:val="es-ES"/>
+        </w:rPr>
+      </w:pPr>
+    </w:p>
+    <w:p>
+      <w:pPr>
+        <w:ind w:firstLine="0"/>
+        <w:rPr>
+          <w:i/>
+          <w:iCs/>
+          <w:lang w:val="es-ES"/>
+        </w:rPr>
+      </w:pPr>
+    </w:p>
+    <w:p>
+      <w:pPr>
+        <w:ind w:firstLine="0"/>
+        <w:rPr>
+          <w:i/>
+          <w:iCs/>
+          <w:lang w:val="es-ES"/>
+        </w:rPr>
+      </w:pPr>
+    </w:p>
+    <w:p>
+      <w:pPr>
+        <w:ind w:firstLine="0"/>
+        <w:rPr>
+          <w:i/>
+          <w:iCs/>
+          <w:lang w:val="es-ES"/>
+        </w:rPr>
+      </w:pPr>
+    </w:p>
+    <w:p>
+      <w:pPr>
+        <w:ind w:firstLine="0"/>
+        <w:rPr>
+          <w:i/>
+          <w:iCs/>
+          <w:lang w:val="es-ES"/>
+        </w:rPr>
+      </w:pPr>
+    </w:p>
+    <w:p>
+      <w:pPr>
+        <w:ind w:firstLine="0"/>
+        <w:rPr>
+          <w:i/>
+          <w:iCs/>
+          <w:lang w:val="es-ES"/>
+        </w:rPr>
+      </w:pPr>
+    </w:p>
+    <w:p>
+      <w:pPr>
+        <w:ind w:firstLine="0"/>
+        <w:rPr>
+          <w:i/>
+          <w:iCs/>
+          <w:lang w:val="es-ES"/>
+        </w:rPr>
+      </w:pPr>
+    </w:p>
+    <w:p>
+      <w:pPr>
+        <w:pStyle w:val="Ttulo"/>
+        <w:ind w:left="0" w:firstLine="0"/>
+        <w:jc w:val="center"/>
+        <w:rPr>
+          <w:lang w:val="es-ES"/>
+        </w:rPr>
+      </w:pPr>
+      <w:r>
+        <w:rPr>
+          <w:lang w:val="es-ES"/>
+        </w:rPr>
+        <w:lastRenderedPageBreak/>
+        <w:t>ANEXO I</w:t>
+      </w:r>
+    </w:p>
+    <w:p>
+      <w:pPr>
+        <w:ind w:firstLine="0"/>
+        <w:rPr>
+          <w:lang w:val="es-ES"/>
+        </w:rPr>
+      </w:pPr>
+      <w:r>
+        <w:rPr>
+          <w:lang w:val="es-ES"/>
+        </w:rPr>
+        <w:t xml:space="preserve">Imagen completa de la red local creada en </w:t>
+      </w:r>
+      <w:proofErr w:type="spellStart"/>
+      <w:r>
+        <w:rPr>
+          <w:lang w:val="es-ES"/>
+        </w:rPr>
+        <w:t>packet</w:t>
+      </w:r>
+      <w:proofErr w:type="spellEnd"/>
+      <w:r>
+        <w:rPr>
+          <w:lang w:val="es-ES"/>
+        </w:rPr>
+        <w:t xml:space="preserve"> tracer:</w:t>
+      </w:r>
+    </w:p>
+    <w:p>
+      <w:pPr>
+        <w:ind w:firstLine="0"/>
+        <w:rPr>
+          <w:i/>
+          <w:iCs/>
+          <w:lang w:val="es-ES"/>
+        </w:rPr>
+      </w:pPr>
+      <w:r>
+        <w:rPr>
+          <w:i/>
+          <w:iCs/>
+          <w:lang w:val="es-ES"/>
+        </w:rPr>
+        <w:drawing>
+          <wp:inline distT="0" distB="0" distL="0" distR="0" wp14:anchorId="0608C41C" wp14:editId="17E28362">
+            <wp:extent cx="5733415" cy="4142740"/>
+            <wp:effectExtent l="0" t="0" r="635" b="0"/>
+            <wp:docPr id="2046292889" name="Imagen 1" descr="Diagrama&#10;&#10;Descripción generada automáticamente"/>
+            <wp:cNvGraphicFramePr>
+              <a:graphicFrameLocks xmlns:a="http://schemas.openxmlformats.org/drawingml/2006/main" noChangeAspect="1"/>
+            </wp:cNvGraphicFramePr>
+            <a:graphic xmlns:a="http://schemas.openxmlformats.org/drawingml/2006/main">
+              <a:graphicData uri="http://schemas.openxmlformats.org/drawingml/2006/picture">
+                <pic:pic xmlns:pic="http://schemas.openxmlformats.org/drawingml/2006/picture">
+                  <pic:nvPicPr>
+                    <pic:cNvPr id="2046292889" name="Imagen 1" descr="Diagrama&#10;&#10;Descripción generada automáticamente"/>
+                    <pic:cNvPicPr/>
+                  </pic:nvPicPr>
+                  <pic:blipFill>
+                    <a:blip r:embed="rId21"/>
+                    <a:stretch>
+                      <a:fillRect/>
+                    </a:stretch>
+                  </pic:blipFill>
+                  <pic:spPr>
+                    <a:xfrm>
+                      <a:off x="0" y="0"/>
+                      <a:ext cx="5733415" cy="4142740"/>
+                    </a:xfrm>
+                    <a:prstGeom prst="rect">
+                      <a:avLst/>
+                    </a:prstGeom>
+                  </pic:spPr>
+                </pic:pic>
+              </a:graphicData>
+            </a:graphic>
+          </wp:inline>
+        </w:drawing>
+      </w:r>
     </w:p>
     <w:sectPr>
-      <w:headerReference w:type="default" r:id="rId17"/>
-      <w:footerReference w:type="default" r:id="rId18"/>
+      <w:headerReference w:type="default" r:id="rId22"/>
+      <w:footerReference w:type="default" r:id="rId23"/>
       <w:pgSz w:w="11909" w:h="16834"/>
       <w:pgMar w:top="1839" w:right="1440" w:bottom="1578" w:left="1440" w:header="705" w:footer="720" w:gutter="0"/>
       <w:pgNumType w:start="1"/>

</xml_diff>